<commit_message>
New translations email 4-2 [template] partner email – reminder to submit documents.docx (Vietnamese)
</commit_message>
<xml_diff>
--- a/public/email/crowdin/translations/vi/Email 4-2 [TEMPLATE] Partner email – reminder to submit documents.docx
+++ b/public/email/crowdin/translations/vi/Email 4-2 [TEMPLATE] Partner email – reminder to submit documents.docx
@@ -159,7 +159,7 @@
         <w:t xml:space="preserve">[EVENT NAME]</w:t>
       </w:r>
       <w:r>
-        <w:t xml:space="preserve"> — have you submitted your docs?  </w:t>
+        <w:t xml:space="preserve"> — Bạn đã gửi giấy tờ của mình cho chúng tôi chưa?  </w:t>
       </w:r>
     </w:p>
     <w:p/>
@@ -173,13 +173,13 @@
         <w:pStyle w:val="P68B1DB1-Normal3"/>
       </w:pPr>
       <w:r>
-        <w:t xml:space="preserve">Don’t forget to send your documents</w:t>
-      </w:r>
-    </w:p>
-    <w:p/>
-    <w:p>
-      <w:r>
-        <w:t xml:space="preserve">Hi </w:t>
+        <w:t xml:space="preserve">Đừng quên gửi giấy tờ cần thiết của bạn cho chúng tôi nhé</w:t>
+      </w:r>
+    </w:p>
+    <w:p/>
+    <w:p>
+      <w:r>
+        <w:t xml:space="preserve">Xin chào </w:t>
       </w:r>
       <w:r>
         <w:rPr>
@@ -197,7 +197,7 @@
         <w:spacing w:after="200" w:lineRule="auto"/>
       </w:pPr>
       <w:r>
-        <w:t xml:space="preserve">We’re excited to see you at the upcoming </w:t>
+        <w:t xml:space="preserve">Chúng tôi rất vui khi sẽ được gặp bạn tại sự kiện </w:t>
       </w:r>
       <w:r>
         <w:rPr>
@@ -206,7 +206,7 @@
         <w:t xml:space="preserve">[EVENT NAME]</w:t>
       </w:r>
       <w:r>
-        <w:t xml:space="preserve">. </w:t>
+        <w:t xml:space="preserve"> sắp tới. </w:t>
       </w:r>
     </w:p>
     <w:p>
@@ -214,7 +214,7 @@
         <w:spacing w:after="200" w:lineRule="auto"/>
       </w:pPr>
       <w:r>
-        <w:t xml:space="preserve">To confirm your registration, we need the following documents from you by </w:t>
+        <w:t xml:space="preserve">Để xác nhận đăng ký của bạn, chúng tôi cần các giấy tờ sau trước ngày </w:t>
       </w:r>
       <w:r>
         <w:rPr>
@@ -262,7 +262,7 @@
         <w:spacing w:after="200" w:lineRule="auto"/>
       </w:pPr>
       <w:r>
-        <w:t xml:space="preserve">Please send a copy of these documents to your country manager, </w:t>
+        <w:t xml:space="preserve">Vui lòng gửi bản sao các loại giấy tờ này cho giám đốc phụ trách quốc gia của bạn </w:t>
       </w:r>
       <w:r>
         <w:rPr>
@@ -271,7 +271,7 @@
         <w:t>[NAME]</w:t>
       </w:r>
       <w:r>
-        <w:t xml:space="preserve">, at </w:t>
+        <w:t xml:space="preserve"> qua </w:t>
       </w:r>
       <w:r>
         <w:rPr>
@@ -280,7 +280,7 @@
         <w:t xml:space="preserve">[EMAIL ADDRESS]</w:t>
       </w:r>
       <w:r>
-        <w:t xml:space="preserve"> or </w:t>
+        <w:t xml:space="preserve"> hoặc </w:t>
       </w:r>
       <w:r>
         <w:rPr>
@@ -289,7 +289,7 @@
         <w:t xml:space="preserve">[WHATSAPP NO]</w:t>
       </w:r>
       <w:r>
-        <w:t xml:space="preserve"> (WhatsApp), so that we can make the necessary arrangements for you, including accommodation and transportation.</w:t>
+        <w:t xml:space="preserve"> (WhatsApp) để chúng tôi có thể sắp xếp chỗ ở và phương tiện di chuyển cần thiết cho bạn.</w:t>
       </w:r>
     </w:p>
     <w:p>
@@ -297,7 +297,7 @@
         <w:spacing w:after="200" w:lineRule="auto"/>
       </w:pPr>
       <w:r>
-        <w:t xml:space="preserve">If you have any questions, please contact your country manager.</w:t>
+        <w:t xml:space="preserve">Nếu bạn có bất kỳ thắc mắc nào, vui lòng liên hệ với giám đốc phụ trách quốc gia của bạn.</w:t>
       </w:r>
     </w:p>
     <w:p>
@@ -305,7 +305,7 @@
         <w:spacing w:after="200" w:lineRule="auto"/>
       </w:pPr>
       <w:r>
-        <w:t xml:space="preserve">We look forward to seeing you there!</w:t>
+        <w:t xml:space="preserve">Chúng tôi rất mong được gặp bạn tại sự kiện!</w:t>
       </w:r>
     </w:p>
     <w:p/>
@@ -340,7 +340,7 @@
         <w:t xml:space="preserve">[EVENT NAME]</w:t>
       </w:r>
       <w:r>
-        <w:t xml:space="preserve"> — have you submitted your docs?  </w:t>
+        <w:t xml:space="preserve"> — Bạn đã gửi giấy tờ của mình cho chúng tôi chưa?  </w:t>
       </w:r>
     </w:p>
     <w:p/>
@@ -354,14 +354,11 @@
         <w:pStyle w:val="P68B1DB1-Normal3"/>
       </w:pPr>
       <w:r>
-        <w:t xml:space="preserve">Don’t forget to send your documents</w:t>
-      </w:r>
-    </w:p>
-    <w:p/>
-    <w:p>
-      <w:r>
-        <w:t xml:space="preserve">Dear </w:t>
-      </w:r>
+        <w:t xml:space="preserve">Đừng quên gửi giấy tờ cần thiết của bạn cho chúng tôi nhé</w:t>
+      </w:r>
+    </w:p>
+    <w:p/>
+    <w:p>
       <w:r>
         <w:rPr>
           <w:highlight w:val="yellow"/>
@@ -369,7 +366,7 @@
         <w:t xml:space="preserve">[PARTNER NAME]</w:t>
       </w:r>
       <w:r>
-        <w:t xml:space="preserve">, </w:t>
+        <w:t xml:space="preserve"> thân mến, </w:t>
       </w:r>
     </w:p>
     <w:p/>
@@ -378,7 +375,7 @@
         <w:spacing w:after="200" w:lineRule="auto"/>
       </w:pPr>
       <w:r>
-        <w:t xml:space="preserve">We’re excited to see you at the upcoming </w:t>
+        <w:t xml:space="preserve">Chúng tôi rất vui khi sẽ được gặp bạn tại sự kiện </w:t>
       </w:r>
       <w:r>
         <w:rPr>
@@ -387,7 +384,7 @@
         <w:t xml:space="preserve">[EVENT NAME]</w:t>
       </w:r>
       <w:r>
-        <w:t xml:space="preserve">. ‘</w:t>
+        <w:t xml:space="preserve"> sắp tới. ‘</w:t>
       </w:r>
     </w:p>
     <w:p>
@@ -395,7 +392,7 @@
         <w:spacing w:after="200" w:lineRule="auto"/>
       </w:pPr>
       <w:r>
-        <w:t xml:space="preserve">To ensure you have the best experience at this event, we need the following documents from you by </w:t>
+        <w:t xml:space="preserve">Để đảm bảo bạn có trải nghiệm tốt nhất tại sự kiện này, chúng tôi cần các giấy tờ sau từ bạn trước ngày </w:t>
       </w:r>
       <w:r>
         <w:rPr>
@@ -415,7 +412,7 @@
         <w:rPr>
           <w:highlight w:val="yellow"/>
         </w:rPr>
-        <w:t>]</w:t>
+        <w:t>]:</w:t>
       </w:r>
       <w:r>
         <w:t>:</w:t>
@@ -443,7 +440,7 @@
         <w:spacing w:after="200" w:lineRule="auto"/>
       </w:pPr>
       <w:r>
-        <w:t xml:space="preserve">Please reply to this email with a copy of these documents so that we have make the necessary arrangements for you, including accommodation and transportation.</w:t>
+        <w:t xml:space="preserve">Xin vui lòng trả lời email này, kèm theo bản sao các giấy tờ để chúng tôi sắp xếp chỗ ở, phương tiện đi lại và các dịch vụ cần thiết khác giúp bạn.</w:t>
       </w:r>
     </w:p>
     <w:p>
@@ -452,7 +449,7 @@
       </w:pPr>
       <w:commentRangeStart w:id="0"/>
       <w:r>
-        <w:t xml:space="preserve">If you have any questions, please contact us via </w:t>
+        <w:t xml:space="preserve">Nếu bạn cần hỗ trợ, vui lòng liên hệ với chúng tôi qua </w:t>
       </w:r>
       <w:hyperlink r:id="rId7">
         <w:r>
@@ -464,7 +461,7 @@
         </w:r>
       </w:hyperlink>
       <w:r>
-        <w:t xml:space="preserve"> or </w:t>
+        <w:t xml:space="preserve"> hoặc </w:t>
       </w:r>
       <w:hyperlink r:id="rId8">
         <w:r>
@@ -524,7 +521,7 @@
         <w:spacing w:after="200" w:lineRule="auto"/>
       </w:pPr>
       <w:r>
-        <w:t xml:space="preserve">We look forward to seeing you there!</w:t>
+        <w:t xml:space="preserve">Chúng tôi rất mong được gặp bạn tại sự kiện!</w:t>
       </w:r>
     </w:p>
     <w:p/>

</xml_diff>